<commit_message>
Almost done with codeFightsArrays.py, more notes, reorganized
</commit_message>
<xml_diff>
--- a/Python/Python notes.docx
+++ b/Python/Python notes.docx
@@ -45,19 +45,70 @@
         </w:numPr>
       </w:pPr>
       <w:r>
-        <w:t>Anything you just write in a python file, even if it’s not a class will start executing (except things inside functions themselves)</w:t>
-      </w:r>
-    </w:p>
-    <w:p>
-      <w:pPr>
-        <w:pStyle w:val="ListParagraph"/>
-        <w:numPr>
-          <w:ilvl w:val="0"/>
+        <w:t xml:space="preserve">Anything you just write in a python file, even if it’s not </w:t>
+      </w:r>
+      <w:r>
+        <w:t xml:space="preserve">in </w:t>
+      </w:r>
+      <w:r>
+        <w:t>a class</w:t>
+      </w:r>
+      <w:r>
+        <w:t>,</w:t>
+      </w:r>
+      <w:r>
+        <w:t xml:space="preserve"> will start executing (except things inside functions themselves</w:t>
+      </w:r>
+      <w:r>
+        <w:t xml:space="preserve"> if the function is not called</w:t>
+      </w:r>
+      <w:r>
+        <w:t>)</w:t>
+      </w:r>
+    </w:p>
+    <w:p>
+      <w:pPr>
+        <w:pStyle w:val="ListParagraph"/>
+        <w:numPr>
+          <w:ilvl w:val="1"/>
           <w:numId w:val="9"/>
         </w:numPr>
       </w:pPr>
       <w:r>
-        <w:t>You can define functions in a python file even if it isn’t a class (I’m calling those scripts)</w:t>
+        <w:t xml:space="preserve">It will execute every statement that does something </w:t>
+      </w:r>
+      <w:r>
+        <w:rPr>
+          <w:b/>
+        </w:rPr>
+        <w:t>both inside and outside classes</w:t>
+      </w:r>
+      <w:r>
+        <w:t>, so if you have print statements in a class in a file and print statements in that same file outside a class, it will print everything</w:t>
+      </w:r>
+    </w:p>
+    <w:p>
+      <w:pPr>
+        <w:pStyle w:val="ListParagraph"/>
+        <w:numPr>
+          <w:ilvl w:val="0"/>
+          <w:numId w:val="9"/>
+        </w:numPr>
+      </w:pPr>
+      <w:r>
+        <w:t xml:space="preserve">You can define functions in a python file even if it isn’t a class (I’m calling </w:t>
+      </w:r>
+      <w:r>
+        <w:t>classless python files s</w:t>
+      </w:r>
+      <w:r>
+        <w:t>cripts</w:t>
+      </w:r>
+      <w:r>
+        <w:t>, like in MATLAB</w:t>
+      </w:r>
+      <w:r>
+        <w:t>)</w:t>
       </w:r>
     </w:p>
     <w:p>
@@ -94,8 +145,6 @@
     <w:p/>
     <w:p/>
     <w:p/>
-    <w:p/>
-    <w:p/>
     <w:p>
       <w:pPr>
         <w:pStyle w:val="Title"/>
@@ -132,7 +181,15 @@
         <w:jc w:val="both"/>
       </w:pPr>
       <w:r>
-        <w:t>Important to understand things like Higher – order functions, currying?, and closures</w:t>
+        <w:t xml:space="preserve">Important to understand things like Higher – order functions, </w:t>
+      </w:r>
+      <w:proofErr w:type="gramStart"/>
+      <w:r>
+        <w:t>currying?,</w:t>
+      </w:r>
+      <w:proofErr w:type="gramEnd"/>
+      <w:r>
+        <w:t xml:space="preserve"> and closures</w:t>
       </w:r>
     </w:p>
     <w:p>
@@ -145,7 +202,15 @@
         <w:jc w:val="both"/>
       </w:pPr>
       <w:r>
-        <w:t>From the Wikipedia definitions, we can deduce that a First Class Function is one that is treated as a “</w:t>
+        <w:t xml:space="preserve">From the Wikipedia definitions, we can deduce that a </w:t>
+      </w:r>
+      <w:proofErr w:type="gramStart"/>
+      <w:r>
+        <w:t>First Class</w:t>
+      </w:r>
+      <w:proofErr w:type="gramEnd"/>
+      <w:r>
+        <w:t xml:space="preserve"> Function is one that is treated as a “</w:t>
       </w:r>
       <w:r>
         <w:rPr>
@@ -193,10 +258,10 @@
             <v:path o:extrusionok="f" gradientshapeok="t" o:connecttype="rect"/>
             <o:lock v:ext="edit" aspectratio="t"/>
           </v:shapetype>
-          <v:shape id="_x0000_i1056" type="#_x0000_t75" style="width:468pt;height:102pt" o:ole="">
+          <v:shape id="_x0000_i1025" type="#_x0000_t75" style="width:468.2pt;height:101.95pt" o:ole="">
             <v:imagedata r:id="rId5" o:title=""/>
           </v:shape>
-          <o:OLEObject Type="Embed" ProgID="Word.OpenDocumentText.12" ShapeID="_x0000_i1056" DrawAspect="Content" ObjectID="_1574160608" r:id="rId6"/>
+          <o:OLEObject Type="Embed" ProgID="Word.OpenDocumentText.12" ShapeID="_x0000_i1025" DrawAspect="Content" ObjectID="_1574248032" r:id="rId6"/>
         </w:object>
       </w:r>
     </w:p>
@@ -224,18 +289,26 @@
         <w:rPr>
           <w:b/>
         </w:rPr>
-        <w:t>Those are called higher order functions (if they take in or return functions)</w:t>
-      </w:r>
-    </w:p>
-    <w:bookmarkStart w:id="1" w:name="_MON_1574157320"/>
-    <w:bookmarkEnd w:id="1"/>
+        <w:t>Those are called higher order functions (if th</w:t>
+      </w:r>
+      <w:bookmarkStart w:id="1" w:name="_GoBack"/>
+      <w:bookmarkEnd w:id="1"/>
+      <w:r>
+        <w:rPr>
+          <w:b/>
+        </w:rPr>
+        <w:t>ey take in or return functions)</w:t>
+      </w:r>
+    </w:p>
+    <w:bookmarkStart w:id="2" w:name="_MON_1574157320"/>
+    <w:bookmarkEnd w:id="2"/>
     <w:p>
       <w:r>
         <w:object w:dxaOrig="9360" w:dyaOrig="3263">
-          <v:shape id="_x0000_i1061" type="#_x0000_t75" style="width:468pt;height:163pt" o:ole="">
+          <v:shape id="_x0000_i1026" type="#_x0000_t75" style="width:468.2pt;height:163.15pt" o:ole="">
             <v:imagedata r:id="rId7" o:title=""/>
           </v:shape>
-          <o:OLEObject Type="Embed" ProgID="Word.OpenDocumentText.12" ShapeID="_x0000_i1061" DrawAspect="Content" ObjectID="_1574160609" r:id="rId8"/>
+          <o:OLEObject Type="Embed" ProgID="Word.OpenDocumentText.12" ShapeID="_x0000_i1026" DrawAspect="Content" ObjectID="_1574248033" r:id="rId8"/>
         </w:object>
       </w:r>
     </w:p>
@@ -251,15 +324,15 @@
         <w:t>You can also return functions from functions:</w:t>
       </w:r>
     </w:p>
-    <w:bookmarkStart w:id="2" w:name="_MON_1574157462"/>
-    <w:bookmarkEnd w:id="2"/>
+    <w:bookmarkStart w:id="3" w:name="_MON_1574157462"/>
+    <w:bookmarkEnd w:id="3"/>
     <w:p>
       <w:r>
         <w:object w:dxaOrig="9360" w:dyaOrig="2243">
-          <v:shape id="_x0000_i1066" type="#_x0000_t75" style="width:468pt;height:112pt" o:ole="">
+          <v:shape id="_x0000_i1027" type="#_x0000_t75" style="width:468.2pt;height:111.95pt" o:ole="">
             <v:imagedata r:id="rId9" o:title=""/>
           </v:shape>
-          <o:OLEObject Type="Embed" ProgID="Word.OpenDocumentText.12" ShapeID="_x0000_i1066" DrawAspect="Content" ObjectID="_1574160610" r:id="rId10"/>
+          <o:OLEObject Type="Embed" ProgID="Word.OpenDocumentText.12" ShapeID="_x0000_i1027" DrawAspect="Content" ObjectID="_1574248034" r:id="rId10"/>
         </w:object>
       </w:r>
     </w:p>
@@ -286,7 +359,23 @@
         <w:t xml:space="preserve">The last example </w:t>
       </w:r>
       <w:r>
-        <w:t>in the First Class Functions tutorial (in .py file but not in doc is a good example of closure)</w:t>
+        <w:t xml:space="preserve">in the </w:t>
+      </w:r>
+      <w:proofErr w:type="gramStart"/>
+      <w:r>
+        <w:t>First Class</w:t>
+      </w:r>
+      <w:proofErr w:type="gramEnd"/>
+      <w:r>
+        <w:t xml:space="preserve"> Functions tutorial (in .</w:t>
+      </w:r>
+      <w:proofErr w:type="spellStart"/>
+      <w:r>
+        <w:t>py</w:t>
+      </w:r>
+      <w:proofErr w:type="spellEnd"/>
+      <w:r>
+        <w:t xml:space="preserve"> file but not in doc is a good example of closure)</w:t>
       </w:r>
     </w:p>
     <w:p>
@@ -311,8 +400,13 @@
         </w:numPr>
         <w:jc w:val="both"/>
       </w:pPr>
-      <w:r>
-        <w:t>So if your outer function returns the inner function, and that inner function uses a variable defined in the outer function, then the fact that the inner function can still use it makes this a closure</w:t>
+      <w:proofErr w:type="gramStart"/>
+      <w:r>
+        <w:t>So</w:t>
+      </w:r>
+      <w:proofErr w:type="gramEnd"/>
+      <w:r>
+        <w:t xml:space="preserve"> if your outer function returns the inner function, and that inner function uses a variable defined in the outer function, then the fact that the inner function can still use it makes this a closure</w:t>
       </w:r>
     </w:p>
     <w:p>
@@ -325,10 +419,16 @@
         <w:jc w:val="both"/>
       </w:pPr>
       <w:r>
-        <w:t>The .py file also contains a more complex example that creates a log file every time the returned function is called</w:t>
-      </w:r>
-      <w:bookmarkStart w:id="3" w:name="_GoBack"/>
-      <w:bookmarkEnd w:id="3"/>
+        <w:t>The .</w:t>
+      </w:r>
+      <w:proofErr w:type="spellStart"/>
+      <w:r>
+        <w:t>py</w:t>
+      </w:r>
+      <w:proofErr w:type="spellEnd"/>
+      <w:r>
+        <w:t xml:space="preserve"> file also contains a more complex example that creates a log file every time the returned function is called</w:t>
+      </w:r>
     </w:p>
     <w:p/>
     <w:p/>
@@ -343,6 +443,106 @@
         <w:t>Python Tutorials</w:t>
       </w:r>
     </w:p>
+    <w:p>
+      <w:pPr>
+        <w:pStyle w:val="Heading2"/>
+      </w:pPr>
+      <w:r>
+        <w:t>Python Tutorial for Beginners 5: Dictionaries – Working with Key-Value Pairs</w:t>
+      </w:r>
+    </w:p>
+    <w:p>
+      <w:pPr>
+        <w:spacing w:after="0"/>
+        <w:rPr>
+          <w:b/>
+          <w:i/>
+          <w:color w:val="FF0000"/>
+        </w:rPr>
+      </w:pPr>
+      <w:r>
+        <w:rPr>
+          <w:b/>
+          <w:i/>
+          <w:color w:val="FF0000"/>
+        </w:rPr>
+        <w:t>Refer to file Dictionaries.py</w:t>
+      </w:r>
+    </w:p>
+    <w:p>
+      <w:pPr>
+        <w:pStyle w:val="ListParagraph"/>
+        <w:numPr>
+          <w:ilvl w:val="0"/>
+          <w:numId w:val="11"/>
+        </w:numPr>
+      </w:pPr>
+      <w:r>
+        <w:t>Dictionaries work using key-value pairs</w:t>
+      </w:r>
+    </w:p>
+    <w:p>
+      <w:pPr>
+        <w:pStyle w:val="ListParagraph"/>
+        <w:numPr>
+          <w:ilvl w:val="1"/>
+          <w:numId w:val="11"/>
+        </w:numPr>
+      </w:pPr>
+      <w:r>
+        <w:t>You use the key to search through the dictionary and find the pair</w:t>
+      </w:r>
+    </w:p>
+    <w:p>
+      <w:pPr>
+        <w:pStyle w:val="ListParagraph"/>
+        <w:numPr>
+          <w:ilvl w:val="0"/>
+          <w:numId w:val="11"/>
+        </w:numPr>
+      </w:pPr>
+      <w:r>
+        <w:t>In python, the keys and values can be heterogeneous it seems, so keys can be of different types and so can values</w:t>
+      </w:r>
+    </w:p>
+    <w:p>
+      <w:pPr>
+        <w:pStyle w:val="ListParagraph"/>
+        <w:numPr>
+          <w:ilvl w:val="0"/>
+          <w:numId w:val="11"/>
+        </w:numPr>
+      </w:pPr>
+      <w:r>
+        <w:t>Here’s an example of how you can create and access a data in a dictionary:</w:t>
+      </w:r>
+    </w:p>
+    <w:p/>
+    <w:p>
+      <w:pPr>
+        <w:pStyle w:val="ListParagraph"/>
+        <w:numPr>
+          <w:ilvl w:val="1"/>
+          <w:numId w:val="11"/>
+        </w:numPr>
+      </w:pPr>
+      <w:r>
+        <w:t>Note that accessing the pairs this way will through an error if you search for a key that isn’t in the dictionary!</w:t>
+      </w:r>
+    </w:p>
+    <w:p>
+      <w:pPr>
+        <w:pStyle w:val="ListParagraph"/>
+        <w:numPr>
+          <w:ilvl w:val="1"/>
+          <w:numId w:val="11"/>
+        </w:numPr>
+      </w:pPr>
+      <w:r>
+        <w:t>Instead, you should use the get method:</w:t>
+      </w:r>
+    </w:p>
+    <w:p/>
     <w:p/>
     <w:p>
       <w:pPr>
@@ -678,7 +878,21 @@
         <w:rPr>
           <w:sz w:val="24"/>
         </w:rPr>
-        <w:t>“’&lt;string&gt;’.upper()”</w:t>
+        <w:t>“’&lt;string&gt;</w:t>
+      </w:r>
+      <w:proofErr w:type="gramStart"/>
+      <w:r>
+        <w:rPr>
+          <w:sz w:val="24"/>
+        </w:rPr>
+        <w:t>’.upper</w:t>
+      </w:r>
+      <w:proofErr w:type="gramEnd"/>
+      <w:r>
+        <w:rPr>
+          <w:sz w:val="24"/>
+        </w:rPr>
+        <w:t>()”</w:t>
       </w:r>
     </w:p>
     <w:p>
@@ -716,7 +930,21 @@
         <w:rPr>
           <w:sz w:val="24"/>
         </w:rPr>
-        <w:t>“‘&lt;string&gt;’.lower()”</w:t>
+        <w:t>“‘&lt;string&gt;</w:t>
+      </w:r>
+      <w:proofErr w:type="gramStart"/>
+      <w:r>
+        <w:rPr>
+          <w:sz w:val="24"/>
+        </w:rPr>
+        <w:t>’.lower</w:t>
+      </w:r>
+      <w:proofErr w:type="gramEnd"/>
+      <w:r>
+        <w:rPr>
+          <w:sz w:val="24"/>
+        </w:rPr>
+        <w:t>()”</w:t>
       </w:r>
     </w:p>
     <w:p>
@@ -735,7 +963,21 @@
         <w:rPr>
           <w:sz w:val="24"/>
         </w:rPr>
-        <w:t>“dir(&lt;variable&gt;)”</w:t>
+        <w:t>“</w:t>
+      </w:r>
+      <w:proofErr w:type="spellStart"/>
+      <w:r>
+        <w:rPr>
+          <w:sz w:val="24"/>
+        </w:rPr>
+        <w:t>dir</w:t>
+      </w:r>
+      <w:proofErr w:type="spellEnd"/>
+      <w:r>
+        <w:rPr>
+          <w:sz w:val="24"/>
+        </w:rPr>
+        <w:t>(&lt;variable&gt;)”</w:t>
       </w:r>
     </w:p>
     <w:p>
@@ -792,7 +1034,29 @@
         <w:rPr>
           <w:sz w:val="24"/>
         </w:rPr>
-        <w:t>“help(&lt;variable&gt;.&lt;functionWithoutParenthesis&gt;)”</w:t>
+        <w:t>“help(&lt;variable</w:t>
+      </w:r>
+      <w:proofErr w:type="gramStart"/>
+      <w:r>
+        <w:rPr>
+          <w:sz w:val="24"/>
+        </w:rPr>
+        <w:t>&gt;.&lt;</w:t>
+      </w:r>
+      <w:proofErr w:type="spellStart"/>
+      <w:proofErr w:type="gramEnd"/>
+      <w:r>
+        <w:rPr>
+          <w:sz w:val="24"/>
+        </w:rPr>
+        <w:t>functionWithoutParenthesis</w:t>
+      </w:r>
+      <w:proofErr w:type="spellEnd"/>
+      <w:r>
+        <w:rPr>
+          <w:sz w:val="24"/>
+        </w:rPr>
+        <w:t>&gt;)”</w:t>
       </w:r>
     </w:p>
     <w:p>
@@ -830,7 +1094,30 @@
         <w:rPr>
           <w:sz w:val="24"/>
         </w:rPr>
-        <w:t>Negative indexing is allowed for strings (e.g. aList[-1] returns the last item in the list)</w:t>
+        <w:lastRenderedPageBreak/>
+        <w:t xml:space="preserve">Negative indexing is allowed for strings (e.g. </w:t>
+      </w:r>
+      <w:proofErr w:type="spellStart"/>
+      <w:proofErr w:type="gramStart"/>
+      <w:r>
+        <w:rPr>
+          <w:sz w:val="24"/>
+        </w:rPr>
+        <w:t>aList</w:t>
+      </w:r>
+      <w:proofErr w:type="spellEnd"/>
+      <w:r>
+        <w:rPr>
+          <w:sz w:val="24"/>
+        </w:rPr>
+        <w:t>[</w:t>
+      </w:r>
+      <w:proofErr w:type="gramEnd"/>
+      <w:r>
+        <w:rPr>
+          <w:sz w:val="24"/>
+        </w:rPr>
+        <w:t>-1] returns the last item in the list)</w:t>
       </w:r>
     </w:p>
     <w:p>
@@ -849,7 +1136,51 @@
         <w:rPr>
           <w:sz w:val="24"/>
         </w:rPr>
-        <w:t>You can plut out multiple elements from a list with: aList[start:end]</w:t>
+        <w:t xml:space="preserve">You can </w:t>
+      </w:r>
+      <w:proofErr w:type="spellStart"/>
+      <w:r>
+        <w:rPr>
+          <w:sz w:val="24"/>
+        </w:rPr>
+        <w:t>plut</w:t>
+      </w:r>
+      <w:proofErr w:type="spellEnd"/>
+      <w:r>
+        <w:rPr>
+          <w:sz w:val="24"/>
+        </w:rPr>
+        <w:t xml:space="preserve"> out multiple elements from a list with: </w:t>
+      </w:r>
+      <w:proofErr w:type="spellStart"/>
+      <w:r>
+        <w:rPr>
+          <w:sz w:val="24"/>
+        </w:rPr>
+        <w:t>aList</w:t>
+      </w:r>
+      <w:proofErr w:type="spellEnd"/>
+      <w:r>
+        <w:rPr>
+          <w:sz w:val="24"/>
+        </w:rPr>
+        <w:t>[</w:t>
+      </w:r>
+      <w:proofErr w:type="spellStart"/>
+      <w:proofErr w:type="gramStart"/>
+      <w:r>
+        <w:rPr>
+          <w:sz w:val="24"/>
+        </w:rPr>
+        <w:t>start:end</w:t>
+      </w:r>
+      <w:proofErr w:type="spellEnd"/>
+      <w:proofErr w:type="gramEnd"/>
+      <w:r>
+        <w:rPr>
+          <w:sz w:val="24"/>
+        </w:rPr>
+        <w:t>]</w:t>
       </w:r>
     </w:p>
     <w:p>
@@ -868,7 +1199,21 @@
         <w:rPr>
           <w:sz w:val="24"/>
         </w:rPr>
-        <w:t>“&lt;listName&gt;.pop()”</w:t>
+        <w:t>“&lt;</w:t>
+      </w:r>
+      <w:proofErr w:type="spellStart"/>
+      <w:r>
+        <w:rPr>
+          <w:sz w:val="24"/>
+        </w:rPr>
+        <w:t>listName</w:t>
+      </w:r>
+      <w:proofErr w:type="spellEnd"/>
+      <w:r>
+        <w:rPr>
+          <w:sz w:val="24"/>
+        </w:rPr>
+        <w:t>&gt;.pop()”</w:t>
       </w:r>
     </w:p>
     <w:p>
@@ -965,7 +1310,15 @@
         <w:jc w:val="both"/>
       </w:pPr>
       <w:r>
-        <w:t>“&lt;varName&gt; = set(&lt;list&gt;)”</w:t>
+        <w:t>“&lt;</w:t>
+      </w:r>
+      <w:proofErr w:type="spellStart"/>
+      <w:r>
+        <w:t>varName</w:t>
+      </w:r>
+      <w:proofErr w:type="spellEnd"/>
+      <w:r>
+        <w:t>&gt; = set(&lt;list&gt;)”</w:t>
       </w:r>
     </w:p>
     <w:p>
@@ -1014,7 +1367,6 @@
         <w:jc w:val="both"/>
       </w:pPr>
       <w:r>
-        <w:lastRenderedPageBreak/>
         <w:t>Can have keys of various types</w:t>
       </w:r>
     </w:p>
@@ -1034,7 +1386,21 @@
         <w:rPr>
           <w:i/>
         </w:rPr>
-        <w:t>del dicoName[‘&lt;key&gt;’]”</w:t>
+        <w:t xml:space="preserve">del </w:t>
+      </w:r>
+      <w:proofErr w:type="spellStart"/>
+      <w:r>
+        <w:rPr>
+          <w:i/>
+        </w:rPr>
+        <w:t>dicoName</w:t>
+      </w:r>
+      <w:proofErr w:type="spellEnd"/>
+      <w:r>
+        <w:rPr>
+          <w:i/>
+        </w:rPr>
+        <w:t>[‘&lt;key&gt;’]”</w:t>
       </w:r>
       <w:r>
         <w:t xml:space="preserve"> to delete an entry</w:t>
@@ -1065,11 +1431,21 @@
       <w:r>
         <w:t>Don’t forget to do “</w:t>
       </w:r>
+      <w:proofErr w:type="spellStart"/>
+      <w:proofErr w:type="gramStart"/>
       <w:r>
         <w:rPr>
           <w:i/>
         </w:rPr>
-        <w:t>dico.items()</w:t>
+        <w:t>dico.items</w:t>
+      </w:r>
+      <w:proofErr w:type="spellEnd"/>
+      <w:proofErr w:type="gramEnd"/>
+      <w:r>
+        <w:rPr>
+          <w:i/>
+        </w:rPr>
+        <w:t>()</w:t>
       </w:r>
       <w:r>
         <w:t>” if you’re going to iterate through a dictionary</w:t>
@@ -1119,10 +1495,10 @@
           <w:b/>
         </w:rPr>
         <w:object w:dxaOrig="9360" w:dyaOrig="1472">
-          <v:shape id="_x0000_i1025" type="#_x0000_t75" style="width:468pt;height:73.5pt" o:ole="">
+          <v:shape id="_x0000_i1028" type="#_x0000_t75" style="width:468.2pt;height:73.65pt" o:ole="">
             <v:imagedata r:id="rId11" o:title=""/>
           </v:shape>
-          <o:OLEObject Type="Embed" ProgID="Word.OpenDocumentText.12" ShapeID="_x0000_i1025" DrawAspect="Content" ObjectID="_1574160611" r:id="rId12"/>
+          <o:OLEObject Type="Embed" ProgID="Word.OpenDocumentText.12" ShapeID="_x0000_i1028" DrawAspect="Content" ObjectID="_1574248035" r:id="rId12"/>
         </w:object>
       </w:r>
     </w:p>
@@ -1232,7 +1608,37 @@
         <w:rPr>
           <w:i/>
         </w:rPr>
-        <w:t>“&lt;ClassName&gt;.&lt;StaticVarName&gt;”</w:t>
+        <w:t>“&lt;</w:t>
+      </w:r>
+      <w:proofErr w:type="spellStart"/>
+      <w:r>
+        <w:rPr>
+          <w:i/>
+        </w:rPr>
+        <w:t>ClassName</w:t>
+      </w:r>
+      <w:proofErr w:type="spellEnd"/>
+      <w:proofErr w:type="gramStart"/>
+      <w:r>
+        <w:rPr>
+          <w:i/>
+        </w:rPr>
+        <w:t>&gt;.&lt;</w:t>
+      </w:r>
+      <w:proofErr w:type="spellStart"/>
+      <w:proofErr w:type="gramEnd"/>
+      <w:r>
+        <w:rPr>
+          <w:i/>
+        </w:rPr>
+        <w:t>StaticVarName</w:t>
+      </w:r>
+      <w:proofErr w:type="spellEnd"/>
+      <w:r>
+        <w:rPr>
+          <w:i/>
+        </w:rPr>
+        <w:t>&gt;”</w:t>
       </w:r>
       <w:r>
         <w:t xml:space="preserve"> whereas, to edit a variable specific to an instance, they do: </w:t>
@@ -1241,7 +1647,21 @@
         <w:rPr>
           <w:i/>
         </w:rPr>
-        <w:t>“self.&lt;VarName&gt;</w:t>
+        <w:t>“self.&lt;</w:t>
+      </w:r>
+      <w:proofErr w:type="spellStart"/>
+      <w:r>
+        <w:rPr>
+          <w:i/>
+        </w:rPr>
+        <w:t>VarName</w:t>
+      </w:r>
+      <w:proofErr w:type="spellEnd"/>
+      <w:r>
+        <w:rPr>
+          <w:i/>
+        </w:rPr>
+        <w:t>&gt;</w:t>
       </w:r>
       <w:r>
         <w:t>”</w:t>
@@ -1346,7 +1766,28 @@
         <w:jc w:val="both"/>
       </w:pPr>
       <w:r>
-        <w:t>When you define a function with input’s, you can set default values (e.g. “def myfunc(a = 4, c = None, num, b = [‘1’, ‘a’])”</w:t>
+        <w:t xml:space="preserve">When you define a function with input’s, you can set default values (e.g. “def </w:t>
+      </w:r>
+      <w:proofErr w:type="spellStart"/>
+      <w:proofErr w:type="gramStart"/>
+      <w:r>
+        <w:t>myfunc</w:t>
+      </w:r>
+      <w:proofErr w:type="spellEnd"/>
+      <w:r>
+        <w:t>(</w:t>
+      </w:r>
+      <w:proofErr w:type="gramEnd"/>
+      <w:r>
+        <w:t xml:space="preserve">a = 4, c = None, </w:t>
+      </w:r>
+      <w:proofErr w:type="spellStart"/>
+      <w:r>
+        <w:t>num</w:t>
+      </w:r>
+      <w:proofErr w:type="spellEnd"/>
+      <w:r>
+        <w:t>, b = [‘1’, ‘a’])”</w:t>
       </w:r>
     </w:p>
     <w:p>
@@ -1362,7 +1803,25 @@
         <w:t xml:space="preserve">Then you can call it </w:t>
       </w:r>
       <w:r>
-        <w:t>and provide 1-4 inputs (in this case) and replace the default value or not and input parameters in reverse order even (e.g. “myfunc(num = 4, a = 2)”)</w:t>
+        <w:t>and provide 1-4 inputs (in this case) and replace the default value or not and input parameters in reverse order even (e.g. “</w:t>
+      </w:r>
+      <w:proofErr w:type="spellStart"/>
+      <w:proofErr w:type="gramStart"/>
+      <w:r>
+        <w:t>myfunc</w:t>
+      </w:r>
+      <w:proofErr w:type="spellEnd"/>
+      <w:r>
+        <w:t>(</w:t>
+      </w:r>
+      <w:proofErr w:type="spellStart"/>
+      <w:proofErr w:type="gramEnd"/>
+      <w:r>
+        <w:t>num</w:t>
+      </w:r>
+      <w:proofErr w:type="spellEnd"/>
+      <w:r>
+        <w:t xml:space="preserve"> = 4, a = 2)”)</w:t>
       </w:r>
     </w:p>
     <w:p>
@@ -1388,7 +1847,6 @@
         <w:jc w:val="both"/>
       </w:pPr>
       <w:r>
-        <w:lastRenderedPageBreak/>
         <w:t>Conditional in python is something like</w:t>
       </w:r>
     </w:p>
@@ -1415,7 +1873,15 @@
         <w:jc w:val="both"/>
       </w:pPr>
       <w:r>
-        <w:t>E.g. st = “x is less than y” if (x &lt; y) else “x is greater than or equal to y”</w:t>
+        <w:t xml:space="preserve">E.g. </w:t>
+      </w:r>
+      <w:proofErr w:type="spellStart"/>
+      <w:r>
+        <w:t>st</w:t>
+      </w:r>
+      <w:proofErr w:type="spellEnd"/>
+      <w:r>
+        <w:t xml:space="preserve"> = “x is less than y” if (x &lt; y) else “x is greater than or equal to y”</w:t>
       </w:r>
     </w:p>
     <w:p>
@@ -1467,8 +1933,13 @@
         <w:jc w:val="both"/>
       </w:pPr>
       <w:r>
-        <w:t>“for i</w:t>
-      </w:r>
+        <w:t xml:space="preserve">“for </w:t>
+      </w:r>
+      <w:proofErr w:type="spellStart"/>
+      <w:r>
+        <w:t>i</w:t>
+      </w:r>
+      <w:proofErr w:type="spellEnd"/>
       <w:r>
         <w:t>, d in enumerate(&lt;list&gt;):”</w:t>
       </w:r>
@@ -1496,7 +1967,20 @@
         <w:jc w:val="both"/>
       </w:pPr>
       <w:r>
-        <w:t>“class myClass():”</w:t>
+        <w:t xml:space="preserve">“class </w:t>
+      </w:r>
+      <w:proofErr w:type="spellStart"/>
+      <w:proofErr w:type="gramStart"/>
+      <w:r>
+        <w:t>myClass</w:t>
+      </w:r>
+      <w:proofErr w:type="spellEnd"/>
+      <w:r>
+        <w:t>(</w:t>
+      </w:r>
+      <w:proofErr w:type="gramEnd"/>
+      <w:r>
+        <w:t>):”</w:t>
       </w:r>
     </w:p>
     <w:p>
@@ -1522,7 +2006,20 @@
         <w:jc w:val="both"/>
       </w:pPr>
       <w:r>
-        <w:t>Instantiate with “c = myClass()”</w:t>
+        <w:t xml:space="preserve">Instantiate with “c = </w:t>
+      </w:r>
+      <w:proofErr w:type="spellStart"/>
+      <w:proofErr w:type="gramStart"/>
+      <w:r>
+        <w:t>myClass</w:t>
+      </w:r>
+      <w:proofErr w:type="spellEnd"/>
+      <w:r>
+        <w:t>(</w:t>
+      </w:r>
+      <w:proofErr w:type="gramEnd"/>
+      <w:r>
+        <w:t>)”</w:t>
       </w:r>
     </w:p>
     <w:p>
@@ -1535,7 +2032,23 @@
         <w:jc w:val="both"/>
       </w:pPr>
       <w:r>
-        <w:t>Inheritance: you must define a class with the class you’re inheriting from as variable “class anotherClass(myClass):”</w:t>
+        <w:t xml:space="preserve">Inheritance: you must define a class with the class you’re inheriting from as variable “class </w:t>
+      </w:r>
+      <w:proofErr w:type="spellStart"/>
+      <w:r>
+        <w:t>anotherClass</w:t>
+      </w:r>
+      <w:proofErr w:type="spellEnd"/>
+      <w:r>
+        <w:t>(</w:t>
+      </w:r>
+      <w:proofErr w:type="spellStart"/>
+      <w:r>
+        <w:t>myClass</w:t>
+      </w:r>
+      <w:proofErr w:type="spellEnd"/>
+      <w:r>
+        <w:t>):”</w:t>
       </w:r>
     </w:p>
     <w:p>
@@ -1548,7 +2061,15 @@
         <w:jc w:val="both"/>
       </w:pPr>
       <w:r>
-        <w:t>Then it works the same way as in java (if you don’t define the method but call it, it will look in  the parent class for that method)</w:t>
+        <w:t xml:space="preserve">Then it works the same way as in java (if you don’t define the method but call it, it will look </w:t>
+      </w:r>
+      <w:proofErr w:type="gramStart"/>
+      <w:r>
+        <w:t>in  the</w:t>
+      </w:r>
+      <w:proofErr w:type="gramEnd"/>
+      <w:r>
+        <w:t xml:space="preserve"> parent class for that method)</w:t>
       </w:r>
     </w:p>
     <w:p>
@@ -1632,7 +2153,17 @@
         <w:jc w:val="both"/>
       </w:pPr>
       <w:r>
-        <w:t>Make a variable to get what you need: “today = date.today()”</w:t>
+        <w:t xml:space="preserve">Make a variable to get what you need: “today = </w:t>
+      </w:r>
+      <w:proofErr w:type="spellStart"/>
+      <w:proofErr w:type="gramStart"/>
+      <w:r>
+        <w:t>date.today</w:t>
+      </w:r>
+      <w:proofErr w:type="spellEnd"/>
+      <w:proofErr w:type="gramEnd"/>
+      <w:r>
+        <w:t>()”</w:t>
       </w:r>
     </w:p>
     <w:p>
@@ -1645,7 +2176,33 @@
         <w:jc w:val="both"/>
       </w:pPr>
       <w:r>
-        <w:t>You can get the specifics “today.day”, “today.month”, “today.year”</w:t>
+        <w:t>You can get the specifics “</w:t>
+      </w:r>
+      <w:proofErr w:type="spellStart"/>
+      <w:r>
+        <w:t>today.day</w:t>
+      </w:r>
+      <w:proofErr w:type="spellEnd"/>
+      <w:r>
+        <w:t>”, “</w:t>
+      </w:r>
+      <w:proofErr w:type="spellStart"/>
+      <w:proofErr w:type="gramStart"/>
+      <w:r>
+        <w:t>today.month</w:t>
+      </w:r>
+      <w:proofErr w:type="spellEnd"/>
+      <w:proofErr w:type="gramEnd"/>
+      <w:r>
+        <w:t>”, “</w:t>
+      </w:r>
+      <w:proofErr w:type="spellStart"/>
+      <w:r>
+        <w:t>today.year</w:t>
+      </w:r>
+      <w:proofErr w:type="spellEnd"/>
+      <w:r>
+        <w:t>”</w:t>
       </w:r>
     </w:p>
     <w:p>
@@ -1658,7 +2215,20 @@
         <w:jc w:val="both"/>
       </w:pPr>
       <w:r>
-        <w:t>“datetime.now()” gives the date and time</w:t>
+        <w:t>“</w:t>
+      </w:r>
+      <w:proofErr w:type="spellStart"/>
+      <w:proofErr w:type="gramStart"/>
+      <w:r>
+        <w:t>datetime.now</w:t>
+      </w:r>
+      <w:proofErr w:type="spellEnd"/>
+      <w:r>
+        <w:t>(</w:t>
+      </w:r>
+      <w:proofErr w:type="gramEnd"/>
+      <w:r>
+        <w:t>)” gives the date and time</w:t>
       </w:r>
     </w:p>
     <w:p>
@@ -1671,7 +2241,28 @@
         <w:jc w:val="both"/>
       </w:pPr>
       <w:r>
-        <w:t>There’s also a “timedelta” which is a period in time, you can add the current date to timedelta(days = …, months = …, years = …, hours = …, minutes = …) to find out when the time (after addition) will be</w:t>
+        <w:t>There’s also a “</w:t>
+      </w:r>
+      <w:proofErr w:type="spellStart"/>
+      <w:r>
+        <w:t>timedelta</w:t>
+      </w:r>
+      <w:proofErr w:type="spellEnd"/>
+      <w:r>
+        <w:t xml:space="preserve">” which is a period in time, you can add the current date to </w:t>
+      </w:r>
+      <w:proofErr w:type="spellStart"/>
+      <w:proofErr w:type="gramStart"/>
+      <w:r>
+        <w:t>timedelta</w:t>
+      </w:r>
+      <w:proofErr w:type="spellEnd"/>
+      <w:r>
+        <w:t>(</w:t>
+      </w:r>
+      <w:proofErr w:type="gramEnd"/>
+      <w:r>
+        <w:t>days = …, months = …, years = …, hours = …, minutes = …) to find out when the time (after addition) will be</w:t>
       </w:r>
     </w:p>
     <w:p>
@@ -1738,7 +2329,15 @@
         </w:numPr>
       </w:pPr>
       <w:r>
-        <w:t>“f = open(“textfile.txt”, “w+”)”</w:t>
+        <w:t xml:space="preserve">“f = </w:t>
+      </w:r>
+      <w:proofErr w:type="gramStart"/>
+      <w:r>
+        <w:t>open(</w:t>
+      </w:r>
+      <w:proofErr w:type="gramEnd"/>
+      <w:r>
+        <w:t>“textfile.txt”, “w+”)”</w:t>
       </w:r>
     </w:p>
     <w:p>
@@ -1786,7 +2385,17 @@
         </w:numPr>
       </w:pPr>
       <w:r>
-        <w:t>“f.write(“…”)”</w:t>
+        <w:t>“</w:t>
+      </w:r>
+      <w:proofErr w:type="spellStart"/>
+      <w:proofErr w:type="gramStart"/>
+      <w:r>
+        <w:t>f.write</w:t>
+      </w:r>
+      <w:proofErr w:type="spellEnd"/>
+      <w:proofErr w:type="gramEnd"/>
+      <w:r>
+        <w:t>(“…”)”</w:t>
       </w:r>
     </w:p>
     <w:p>
@@ -1822,7 +2431,17 @@
         </w:numPr>
       </w:pPr>
       <w:r>
-        <w:t xml:space="preserve"> “contents = f.read()”</w:t>
+        <w:t xml:space="preserve"> “contents = </w:t>
+      </w:r>
+      <w:proofErr w:type="spellStart"/>
+      <w:proofErr w:type="gramStart"/>
+      <w:r>
+        <w:t>f.read</w:t>
+      </w:r>
+      <w:proofErr w:type="spellEnd"/>
+      <w:proofErr w:type="gramEnd"/>
+      <w:r>
+        <w:t>()”</w:t>
       </w:r>
     </w:p>
     <w:p>
@@ -1834,7 +2453,17 @@
         </w:numPr>
       </w:pPr>
       <w:r>
-        <w:t>You can check what mode it’s opened in with “f.mode”, which returns a string “r”, “a”, or “w”</w:t>
+        <w:t>You can check what mode it’s opened in with “</w:t>
+      </w:r>
+      <w:proofErr w:type="spellStart"/>
+      <w:proofErr w:type="gramStart"/>
+      <w:r>
+        <w:t>f.mode</w:t>
+      </w:r>
+      <w:proofErr w:type="spellEnd"/>
+      <w:proofErr w:type="gramEnd"/>
+      <w:r>
+        <w:t>”, which returns a string “r”, “a”, or “w”</w:t>
       </w:r>
     </w:p>
     <w:p>
@@ -1846,7 +2475,17 @@
         </w:numPr>
       </w:pPr>
       <w:r>
-        <w:t>Don’t forget to “f.close()”</w:t>
+        <w:t>Don’t forget to “</w:t>
+      </w:r>
+      <w:proofErr w:type="spellStart"/>
+      <w:proofErr w:type="gramStart"/>
+      <w:r>
+        <w:t>f.close</w:t>
+      </w:r>
+      <w:proofErr w:type="spellEnd"/>
+      <w:proofErr w:type="gramEnd"/>
+      <w:r>
+        <w:t>()”</w:t>
       </w:r>
     </w:p>
     <w:p>
@@ -1858,7 +2497,15 @@
         </w:numPr>
       </w:pPr>
       <w:r>
-        <w:t>You can actually find out what the path of a file is:</w:t>
+        <w:t xml:space="preserve">You can </w:t>
+      </w:r>
+      <w:proofErr w:type="gramStart"/>
+      <w:r>
+        <w:t>actually find</w:t>
+      </w:r>
+      <w:proofErr w:type="gramEnd"/>
+      <w:r>
+        <w:t xml:space="preserve"> out what the path of a file is:</w:t>
       </w:r>
     </w:p>
     <w:p>
@@ -1870,8 +2517,15 @@
         </w:numPr>
       </w:pPr>
       <w:r>
-        <w:lastRenderedPageBreak/>
-        <w:t>“from os import path”</w:t>
+        <w:t xml:space="preserve">“from </w:t>
+      </w:r>
+      <w:proofErr w:type="spellStart"/>
+      <w:r>
+        <w:t>os</w:t>
+      </w:r>
+      <w:proofErr w:type="spellEnd"/>
+      <w:r>
+        <w:t xml:space="preserve"> import path”</w:t>
       </w:r>
     </w:p>
     <w:p>
@@ -1883,7 +2537,17 @@
         </w:numPr>
       </w:pPr>
       <w:r>
-        <w:t xml:space="preserve">“path.realpath(&lt;filename&gt;)” gives you the path </w:t>
+        <w:t>“</w:t>
+      </w:r>
+      <w:proofErr w:type="spellStart"/>
+      <w:proofErr w:type="gramStart"/>
+      <w:r>
+        <w:t>path.realpath</w:t>
+      </w:r>
+      <w:proofErr w:type="spellEnd"/>
+      <w:proofErr w:type="gramEnd"/>
+      <w:r>
+        <w:t xml:space="preserve">(&lt;filename&gt;)” gives you the path </w:t>
       </w:r>
     </w:p>
     <w:p>
@@ -1895,7 +2559,25 @@
         </w:numPr>
       </w:pPr>
       <w:r>
-        <w:t>Cast it as a string: “str(path.realpath(</w:t>
+        <w:t>Cast it as a string: “</w:t>
+      </w:r>
+      <w:proofErr w:type="spellStart"/>
+      <w:r>
+        <w:t>str</w:t>
+      </w:r>
+      <w:proofErr w:type="spellEnd"/>
+      <w:r>
+        <w:t>(</w:t>
+      </w:r>
+      <w:proofErr w:type="spellStart"/>
+      <w:proofErr w:type="gramStart"/>
+      <w:r>
+        <w:t>path.realpath</w:t>
+      </w:r>
+      <w:proofErr w:type="spellEnd"/>
+      <w:proofErr w:type="gramEnd"/>
+      <w:r>
+        <w:t>(</w:t>
       </w:r>
       <w:r>
         <w:t>“</w:t>
@@ -1919,7 +2601,33 @@
         </w:numPr>
       </w:pPr>
       <w:r>
-        <w:t>You can also do things like “path.exists(“&lt;filename”&gt;)”, “path.isfile(…)” or “path.isdir(…)” to see if the file exists, if it’s a file or if it’s a directory</w:t>
+        <w:t>You can also do things like “</w:t>
+      </w:r>
+      <w:proofErr w:type="spellStart"/>
+      <w:proofErr w:type="gramStart"/>
+      <w:r>
+        <w:t>path.exists</w:t>
+      </w:r>
+      <w:proofErr w:type="spellEnd"/>
+      <w:proofErr w:type="gramEnd"/>
+      <w:r>
+        <w:t>(“&lt;filename”&gt;)”, “</w:t>
+      </w:r>
+      <w:proofErr w:type="spellStart"/>
+      <w:r>
+        <w:t>path.isfile</w:t>
+      </w:r>
+      <w:proofErr w:type="spellEnd"/>
+      <w:r>
+        <w:t>(…)” or “</w:t>
+      </w:r>
+      <w:proofErr w:type="spellStart"/>
+      <w:r>
+        <w:t>path.isdir</w:t>
+      </w:r>
+      <w:proofErr w:type="spellEnd"/>
+      <w:r>
+        <w:t>(…)” to see if the file exists, if it’s a file or if it’s a directory</w:t>
       </w:r>
     </w:p>
     <w:p>
@@ -1931,7 +2639,25 @@
         </w:numPr>
       </w:pPr>
       <w:r>
-        <w:t>Use “path.split(“&lt;filename&gt;”)” to separate the path from the filename: “head, tail = path.split(“&lt;filename&gt;”)”</w:t>
+        <w:t>Use “</w:t>
+      </w:r>
+      <w:proofErr w:type="spellStart"/>
+      <w:proofErr w:type="gramStart"/>
+      <w:r>
+        <w:t>path.split</w:t>
+      </w:r>
+      <w:proofErr w:type="spellEnd"/>
+      <w:proofErr w:type="gramEnd"/>
+      <w:r>
+        <w:t xml:space="preserve">(“&lt;filename&gt;”)” to separate the path from the filename: “head, tail = </w:t>
+      </w:r>
+      <w:proofErr w:type="spellStart"/>
+      <w:r>
+        <w:t>path.split</w:t>
+      </w:r>
+      <w:proofErr w:type="spellEnd"/>
+      <w:r>
+        <w:t>(“&lt;filename&gt;”)”</w:t>
       </w:r>
     </w:p>
     <w:p>
@@ -1955,7 +2681,17 @@
         </w:numPr>
       </w:pPr>
       <w:r>
-        <w:t>You can find when it was last modified “path.getmtime(“&lt;filename&gt;”)”</w:t>
+        <w:t>You can find when it was last modified “</w:t>
+      </w:r>
+      <w:proofErr w:type="spellStart"/>
+      <w:proofErr w:type="gramStart"/>
+      <w:r>
+        <w:t>path.getmtime</w:t>
+      </w:r>
+      <w:proofErr w:type="spellEnd"/>
+      <w:proofErr w:type="gramEnd"/>
+      <w:r>
+        <w:t>(“&lt;filename&gt;”)”</w:t>
       </w:r>
     </w:p>
     <w:p>
@@ -1967,7 +2703,36 @@
         </w:numPr>
       </w:pPr>
       <w:r>
-        <w:t>But you have to convert that to a time using the .ctime function of the time import: “time.ctime(path.getmtime(“&lt;filename&gt;”))”</w:t>
+        <w:t xml:space="preserve">But you have to convert that to a time using </w:t>
+      </w:r>
+      <w:proofErr w:type="gramStart"/>
+      <w:r>
+        <w:t>the .</w:t>
+      </w:r>
+      <w:proofErr w:type="spellStart"/>
+      <w:r>
+        <w:t>ctime</w:t>
+      </w:r>
+      <w:proofErr w:type="spellEnd"/>
+      <w:proofErr w:type="gramEnd"/>
+      <w:r>
+        <w:t xml:space="preserve"> function of the time import: “</w:t>
+      </w:r>
+      <w:proofErr w:type="spellStart"/>
+      <w:r>
+        <w:t>time.ctime</w:t>
+      </w:r>
+      <w:proofErr w:type="spellEnd"/>
+      <w:r>
+        <w:t>(</w:t>
+      </w:r>
+      <w:proofErr w:type="spellStart"/>
+      <w:r>
+        <w:t>path.getmtime</w:t>
+      </w:r>
+      <w:proofErr w:type="spellEnd"/>
+      <w:r>
+        <w:t>(“&lt;filename&gt;”))”</w:t>
       </w:r>
     </w:p>
     <w:p>
@@ -1991,7 +2756,57 @@
         </w:numPr>
       </w:pPr>
       <w:r>
-        <w:t>You can use shutil to copy files to another location: “shutil.copy(src, dst)” where src and dst are strings of a source file and a destination directory</w:t>
+        <w:t xml:space="preserve">You can use </w:t>
+      </w:r>
+      <w:proofErr w:type="spellStart"/>
+      <w:r>
+        <w:t>shutil</w:t>
+      </w:r>
+      <w:proofErr w:type="spellEnd"/>
+      <w:r>
+        <w:t xml:space="preserve"> to copy files to another location: “</w:t>
+      </w:r>
+      <w:proofErr w:type="spellStart"/>
+      <w:proofErr w:type="gramStart"/>
+      <w:r>
+        <w:t>shutil.copy</w:t>
+      </w:r>
+      <w:proofErr w:type="spellEnd"/>
+      <w:proofErr w:type="gramEnd"/>
+      <w:r>
+        <w:t>(</w:t>
+      </w:r>
+      <w:proofErr w:type="spellStart"/>
+      <w:r>
+        <w:t>src</w:t>
+      </w:r>
+      <w:proofErr w:type="spellEnd"/>
+      <w:r>
+        <w:t xml:space="preserve">, </w:t>
+      </w:r>
+      <w:proofErr w:type="spellStart"/>
+      <w:r>
+        <w:t>dst</w:t>
+      </w:r>
+      <w:proofErr w:type="spellEnd"/>
+      <w:r>
+        <w:t xml:space="preserve">)” where </w:t>
+      </w:r>
+      <w:proofErr w:type="spellStart"/>
+      <w:r>
+        <w:t>src</w:t>
+      </w:r>
+      <w:proofErr w:type="spellEnd"/>
+      <w:r>
+        <w:t xml:space="preserve"> and </w:t>
+      </w:r>
+      <w:proofErr w:type="spellStart"/>
+      <w:r>
+        <w:t>dst</w:t>
+      </w:r>
+      <w:proofErr w:type="spellEnd"/>
+      <w:r>
+        <w:t xml:space="preserve"> are strings of a source file and a destination directory</w:t>
       </w:r>
     </w:p>
     <w:p>
@@ -2003,7 +2818,15 @@
         </w:numPr>
       </w:pPr>
       <w:r>
-        <w:t>But IMPORT SHUTIL FIRST: “import shutil”</w:t>
+        <w:t xml:space="preserve">But IMPORT SHUTIL FIRST: “import </w:t>
+      </w:r>
+      <w:proofErr w:type="spellStart"/>
+      <w:r>
+        <w:t>shutil</w:t>
+      </w:r>
+      <w:proofErr w:type="spellEnd"/>
+      <w:r>
+        <w:t>”</w:t>
       </w:r>
     </w:p>
     <w:p>
@@ -2014,8 +2837,18 @@
           <w:numId w:val="2"/>
         </w:numPr>
       </w:pPr>
-      <w:r>
-        <w:t>.copystat should copy all the content as well?</w:t>
+      <w:proofErr w:type="gramStart"/>
+      <w:r>
+        <w:t>.</w:t>
+      </w:r>
+      <w:proofErr w:type="spellStart"/>
+      <w:r>
+        <w:t>copystat</w:t>
+      </w:r>
+      <w:proofErr w:type="spellEnd"/>
+      <w:proofErr w:type="gramEnd"/>
+      <w:r>
+        <w:t xml:space="preserve"> should copy all the content as well?</w:t>
       </w:r>
     </w:p>
     <w:p>
@@ -2027,7 +2860,33 @@
         </w:numPr>
       </w:pPr>
       <w:r>
-        <w:t>You can rename files: “os.rename(“originalName.extension”, “newName.extension”)”</w:t>
+        <w:t>You can rename files: “</w:t>
+      </w:r>
+      <w:proofErr w:type="spellStart"/>
+      <w:proofErr w:type="gramStart"/>
+      <w:r>
+        <w:t>os.rename</w:t>
+      </w:r>
+      <w:proofErr w:type="spellEnd"/>
+      <w:proofErr w:type="gramEnd"/>
+      <w:r>
+        <w:t>(“</w:t>
+      </w:r>
+      <w:proofErr w:type="spellStart"/>
+      <w:r>
+        <w:t>originalName.extension</w:t>
+      </w:r>
+      <w:proofErr w:type="spellEnd"/>
+      <w:r>
+        <w:t>”, “</w:t>
+      </w:r>
+      <w:proofErr w:type="spellStart"/>
+      <w:r>
+        <w:t>newName.extension</w:t>
+      </w:r>
+      <w:proofErr w:type="spellEnd"/>
+      <w:r>
+        <w:t>”)”</w:t>
       </w:r>
     </w:p>
     <w:p>
@@ -2039,7 +2898,20 @@
         </w:numPr>
       </w:pPr>
       <w:r>
-        <w:t>You can put things into a ZIP archive “shutil.make_archive(“</w:t>
+        <w:t>You can put things into a ZIP archive “</w:t>
+      </w:r>
+      <w:proofErr w:type="spellStart"/>
+      <w:proofErr w:type="gramStart"/>
+      <w:r>
+        <w:t>shutil.make</w:t>
+      </w:r>
+      <w:proofErr w:type="gramEnd"/>
+      <w:r>
+        <w:t>_archive</w:t>
+      </w:r>
+      <w:proofErr w:type="spellEnd"/>
+      <w:r>
+        <w:t>(“</w:t>
       </w:r>
       <w:r>
         <w:t>&lt;name&gt;</w:t>
@@ -2060,7 +2932,23 @@
         </w:numPr>
       </w:pPr>
       <w:r>
-        <w:t>I think you need to “from shutil import make_archive”</w:t>
+        <w:t xml:space="preserve">I think you need to “from </w:t>
+      </w:r>
+      <w:proofErr w:type="spellStart"/>
+      <w:r>
+        <w:t>shutil</w:t>
+      </w:r>
+      <w:proofErr w:type="spellEnd"/>
+      <w:r>
+        <w:t xml:space="preserve"> import </w:t>
+      </w:r>
+      <w:proofErr w:type="spellStart"/>
+      <w:r>
+        <w:t>make_archive</w:t>
+      </w:r>
+      <w:proofErr w:type="spellEnd"/>
+      <w:r>
+        <w:t>”</w:t>
       </w:r>
     </w:p>
     <w:p>
@@ -2084,8 +2972,13 @@
         </w:numPr>
       </w:pPr>
       <w:r>
-        <w:t>You can replace zip with tar to make tar files in unix</w:t>
-      </w:r>
+        <w:t xml:space="preserve">You can replace zip with tar to make tar files in </w:t>
+      </w:r>
+      <w:proofErr w:type="spellStart"/>
+      <w:r>
+        <w:t>unix</w:t>
+      </w:r>
+      <w:proofErr w:type="spellEnd"/>
     </w:p>
     <w:p>
       <w:pPr>
@@ -2123,8 +3016,21 @@
         <w:t>“f</w:t>
       </w:r>
       <w:r>
-        <w:t>rom zipfile import Zipfile</w:t>
-      </w:r>
+        <w:t xml:space="preserve">rom </w:t>
+      </w:r>
+      <w:proofErr w:type="spellStart"/>
+      <w:r>
+        <w:t>zipfile</w:t>
+      </w:r>
+      <w:proofErr w:type="spellEnd"/>
+      <w:r>
+        <w:t xml:space="preserve"> import </w:t>
+      </w:r>
+      <w:proofErr w:type="spellStart"/>
+      <w:r>
+        <w:t>Zipfile</w:t>
+      </w:r>
+      <w:proofErr w:type="spellEnd"/>
       <w:r>
         <w:t>”</w:t>
       </w:r>
@@ -2138,7 +3044,28 @@
         </w:numPr>
       </w:pPr>
       <w:r>
-        <w:t>“with ZipFile(“archiveName.zip”, “w”) as newzip:”</w:t>
+        <w:t xml:space="preserve">“with </w:t>
+      </w:r>
+      <w:proofErr w:type="spellStart"/>
+      <w:proofErr w:type="gramStart"/>
+      <w:r>
+        <w:t>ZipFile</w:t>
+      </w:r>
+      <w:proofErr w:type="spellEnd"/>
+      <w:r>
+        <w:t>(</w:t>
+      </w:r>
+      <w:proofErr w:type="gramEnd"/>
+      <w:r>
+        <w:t xml:space="preserve">“archiveName.zip”, “w”) as </w:t>
+      </w:r>
+      <w:proofErr w:type="spellStart"/>
+      <w:r>
+        <w:t>newzip</w:t>
+      </w:r>
+      <w:proofErr w:type="spellEnd"/>
+      <w:r>
+        <w:t>:”</w:t>
       </w:r>
     </w:p>
     <w:p>
@@ -2150,7 +3077,17 @@
         </w:numPr>
       </w:pPr>
       <w:r>
-        <w:t>“newzip.write(“&lt;file1&gt;”)”</w:t>
+        <w:t>“</w:t>
+      </w:r>
+      <w:proofErr w:type="spellStart"/>
+      <w:proofErr w:type="gramStart"/>
+      <w:r>
+        <w:t>newzip.write</w:t>
+      </w:r>
+      <w:proofErr w:type="spellEnd"/>
+      <w:proofErr w:type="gramEnd"/>
+      <w:r>
+        <w:t>(“&lt;file1&gt;”)”</w:t>
       </w:r>
     </w:p>
     <w:p>
@@ -2162,7 +3099,17 @@
         </w:numPr>
       </w:pPr>
       <w:r>
-        <w:t>“newzip.write(“&lt;file2&gt;”)”</w:t>
+        <w:t>“</w:t>
+      </w:r>
+      <w:proofErr w:type="spellStart"/>
+      <w:proofErr w:type="gramStart"/>
+      <w:r>
+        <w:t>newzip.write</w:t>
+      </w:r>
+      <w:proofErr w:type="spellEnd"/>
+      <w:proofErr w:type="gramEnd"/>
+      <w:r>
+        <w:t>(“&lt;file2&gt;”)”</w:t>
       </w:r>
     </w:p>
     <w:p/>
@@ -2188,6 +3135,7 @@
         </w:numPr>
       </w:pPr>
       <w:r>
+        <w:lastRenderedPageBreak/>
         <w:t>“import urllib2”</w:t>
       </w:r>
     </w:p>
@@ -2215,7 +3163,15 @@
         </w:numPr>
       </w:pPr>
       <w:r>
-        <w:t>You must declare a variable: “variable = urllib2.urlopen(“&lt;url&gt;”)”</w:t>
+        <w:t>You must declare a variable: “variable = urllib2.urlopen(“&lt;</w:t>
+      </w:r>
+      <w:proofErr w:type="spellStart"/>
+      <w:r>
+        <w:t>url</w:t>
+      </w:r>
+      <w:proofErr w:type="spellEnd"/>
+      <w:r>
+        <w:t>&gt;”)”</w:t>
       </w:r>
     </w:p>
     <w:p>
@@ -2227,7 +3183,23 @@
         </w:numPr>
       </w:pPr>
       <w:r>
-        <w:t>You should check that it worked  correctly by getting the code for that variable “webUrl.getcode())” – should be equal to 200 if everything worked out right</w:t>
+        <w:t xml:space="preserve">You should check that it </w:t>
+      </w:r>
+      <w:proofErr w:type="gramStart"/>
+      <w:r>
+        <w:t>worked  correctly</w:t>
+      </w:r>
+      <w:proofErr w:type="gramEnd"/>
+      <w:r>
+        <w:t xml:space="preserve"> by getting the code for that variable “</w:t>
+      </w:r>
+      <w:proofErr w:type="spellStart"/>
+      <w:r>
+        <w:t>webUrl.getcode</w:t>
+      </w:r>
+      <w:proofErr w:type="spellEnd"/>
+      <w:r>
+        <w:t>())” – should be equal to 200 if everything worked out right</w:t>
       </w:r>
     </w:p>
     <w:p>
@@ -2594,6 +3566,119 @@
     </w:lvl>
   </w:abstractNum>
   <w:abstractNum w:abstractNumId="3" w15:restartNumberingAfterBreak="0">
+    <w:nsid w:val="302C3E2D"/>
+    <w:multiLevelType w:val="hybridMultilevel"/>
+    <w:tmpl w:val="559CCAF2"/>
+    <w:lvl w:ilvl="0" w:tplc="04090001">
+      <w:start w:val="1"/>
+      <w:numFmt w:val="bullet"/>
+      <w:lvlText w:val=""/>
+      <w:lvlJc w:val="left"/>
+      <w:pPr>
+        <w:ind w:left="720" w:hanging="360"/>
+      </w:pPr>
+      <w:rPr>
+        <w:rFonts w:ascii="Symbol" w:hAnsi="Symbol" w:hint="default"/>
+      </w:rPr>
+    </w:lvl>
+    <w:lvl w:ilvl="1" w:tplc="04090003">
+      <w:start w:val="1"/>
+      <w:numFmt w:val="bullet"/>
+      <w:lvlText w:val="o"/>
+      <w:lvlJc w:val="left"/>
+      <w:pPr>
+        <w:ind w:left="1440" w:hanging="360"/>
+      </w:pPr>
+      <w:rPr>
+        <w:rFonts w:ascii="Courier New" w:hAnsi="Courier New" w:cs="Courier New" w:hint="default"/>
+      </w:rPr>
+    </w:lvl>
+    <w:lvl w:ilvl="2" w:tplc="04090005" w:tentative="1">
+      <w:start w:val="1"/>
+      <w:numFmt w:val="bullet"/>
+      <w:lvlText w:val=""/>
+      <w:lvlJc w:val="left"/>
+      <w:pPr>
+        <w:ind w:left="2160" w:hanging="360"/>
+      </w:pPr>
+      <w:rPr>
+        <w:rFonts w:ascii="Wingdings" w:hAnsi="Wingdings" w:hint="default"/>
+      </w:rPr>
+    </w:lvl>
+    <w:lvl w:ilvl="3" w:tplc="04090001" w:tentative="1">
+      <w:start w:val="1"/>
+      <w:numFmt w:val="bullet"/>
+      <w:lvlText w:val=""/>
+      <w:lvlJc w:val="left"/>
+      <w:pPr>
+        <w:ind w:left="2880" w:hanging="360"/>
+      </w:pPr>
+      <w:rPr>
+        <w:rFonts w:ascii="Symbol" w:hAnsi="Symbol" w:hint="default"/>
+      </w:rPr>
+    </w:lvl>
+    <w:lvl w:ilvl="4" w:tplc="04090003" w:tentative="1">
+      <w:start w:val="1"/>
+      <w:numFmt w:val="bullet"/>
+      <w:lvlText w:val="o"/>
+      <w:lvlJc w:val="left"/>
+      <w:pPr>
+        <w:ind w:left="3600" w:hanging="360"/>
+      </w:pPr>
+      <w:rPr>
+        <w:rFonts w:ascii="Courier New" w:hAnsi="Courier New" w:cs="Courier New" w:hint="default"/>
+      </w:rPr>
+    </w:lvl>
+    <w:lvl w:ilvl="5" w:tplc="04090005" w:tentative="1">
+      <w:start w:val="1"/>
+      <w:numFmt w:val="bullet"/>
+      <w:lvlText w:val=""/>
+      <w:lvlJc w:val="left"/>
+      <w:pPr>
+        <w:ind w:left="4320" w:hanging="360"/>
+      </w:pPr>
+      <w:rPr>
+        <w:rFonts w:ascii="Wingdings" w:hAnsi="Wingdings" w:hint="default"/>
+      </w:rPr>
+    </w:lvl>
+    <w:lvl w:ilvl="6" w:tplc="04090001" w:tentative="1">
+      <w:start w:val="1"/>
+      <w:numFmt w:val="bullet"/>
+      <w:lvlText w:val=""/>
+      <w:lvlJc w:val="left"/>
+      <w:pPr>
+        <w:ind w:left="5040" w:hanging="360"/>
+      </w:pPr>
+      <w:rPr>
+        <w:rFonts w:ascii="Symbol" w:hAnsi="Symbol" w:hint="default"/>
+      </w:rPr>
+    </w:lvl>
+    <w:lvl w:ilvl="7" w:tplc="04090003" w:tentative="1">
+      <w:start w:val="1"/>
+      <w:numFmt w:val="bullet"/>
+      <w:lvlText w:val="o"/>
+      <w:lvlJc w:val="left"/>
+      <w:pPr>
+        <w:ind w:left="5760" w:hanging="360"/>
+      </w:pPr>
+      <w:rPr>
+        <w:rFonts w:ascii="Courier New" w:hAnsi="Courier New" w:cs="Courier New" w:hint="default"/>
+      </w:rPr>
+    </w:lvl>
+    <w:lvl w:ilvl="8" w:tplc="04090005" w:tentative="1">
+      <w:start w:val="1"/>
+      <w:numFmt w:val="bullet"/>
+      <w:lvlText w:val=""/>
+      <w:lvlJc w:val="left"/>
+      <w:pPr>
+        <w:ind w:left="6480" w:hanging="360"/>
+      </w:pPr>
+      <w:rPr>
+        <w:rFonts w:ascii="Wingdings" w:hAnsi="Wingdings" w:hint="default"/>
+      </w:rPr>
+    </w:lvl>
+  </w:abstractNum>
+  <w:abstractNum w:abstractNumId="4" w15:restartNumberingAfterBreak="0">
     <w:nsid w:val="30875E19"/>
     <w:multiLevelType w:val="hybridMultilevel"/>
     <w:tmpl w:val="B2560AB6"/>
@@ -2706,7 +3791,7 @@
       </w:rPr>
     </w:lvl>
   </w:abstractNum>
-  <w:abstractNum w:abstractNumId="4" w15:restartNumberingAfterBreak="0">
+  <w:abstractNum w:abstractNumId="5" w15:restartNumberingAfterBreak="0">
     <w:nsid w:val="398B3CFC"/>
     <w:multiLevelType w:val="hybridMultilevel"/>
     <w:tmpl w:val="C26AEEFC"/>
@@ -2819,7 +3904,7 @@
       </w:rPr>
     </w:lvl>
   </w:abstractNum>
-  <w:abstractNum w:abstractNumId="5" w15:restartNumberingAfterBreak="0">
+  <w:abstractNum w:abstractNumId="6" w15:restartNumberingAfterBreak="0">
     <w:nsid w:val="58143EAC"/>
     <w:multiLevelType w:val="hybridMultilevel"/>
     <w:tmpl w:val="4198D202"/>
@@ -2932,7 +4017,7 @@
       </w:rPr>
     </w:lvl>
   </w:abstractNum>
-  <w:abstractNum w:abstractNumId="6" w15:restartNumberingAfterBreak="0">
+  <w:abstractNum w:abstractNumId="7" w15:restartNumberingAfterBreak="0">
     <w:nsid w:val="670F66DD"/>
     <w:multiLevelType w:val="hybridMultilevel"/>
     <w:tmpl w:val="04E892FA"/>
@@ -3045,7 +4130,7 @@
       </w:rPr>
     </w:lvl>
   </w:abstractNum>
-  <w:abstractNum w:abstractNumId="7" w15:restartNumberingAfterBreak="0">
+  <w:abstractNum w:abstractNumId="8" w15:restartNumberingAfterBreak="0">
     <w:nsid w:val="679B7B3C"/>
     <w:multiLevelType w:val="hybridMultilevel"/>
     <w:tmpl w:val="DBA4B4F6"/>
@@ -3158,7 +4243,7 @@
       </w:rPr>
     </w:lvl>
   </w:abstractNum>
-  <w:abstractNum w:abstractNumId="8" w15:restartNumberingAfterBreak="0">
+  <w:abstractNum w:abstractNumId="9" w15:restartNumberingAfterBreak="0">
     <w:nsid w:val="698448DF"/>
     <w:multiLevelType w:val="hybridMultilevel"/>
     <w:tmpl w:val="A686EA2A"/>
@@ -3174,7 +4259,7 @@
         <w:rFonts w:ascii="Symbol" w:hAnsi="Symbol" w:hint="default"/>
       </w:rPr>
     </w:lvl>
-    <w:lvl w:ilvl="1" w:tplc="04090003" w:tentative="1">
+    <w:lvl w:ilvl="1" w:tplc="04090003">
       <w:start w:val="1"/>
       <w:numFmt w:val="bullet"/>
       <w:lvlText w:val="o"/>
@@ -3271,7 +4356,7 @@
       </w:rPr>
     </w:lvl>
   </w:abstractNum>
-  <w:abstractNum w:abstractNumId="9" w15:restartNumberingAfterBreak="0">
+  <w:abstractNum w:abstractNumId="10" w15:restartNumberingAfterBreak="0">
     <w:nsid w:val="6CB064D2"/>
     <w:multiLevelType w:val="hybridMultilevel"/>
     <w:tmpl w:val="237230CA"/>
@@ -3385,13 +4470,13 @@
     </w:lvl>
   </w:abstractNum>
   <w:num w:numId="1">
+    <w:abstractNumId w:val="8"/>
+  </w:num>
+  <w:num w:numId="2">
     <w:abstractNumId w:val="7"/>
   </w:num>
-  <w:num w:numId="2">
-    <w:abstractNumId w:val="6"/>
-  </w:num>
   <w:num w:numId="3">
-    <w:abstractNumId w:val="9"/>
+    <w:abstractNumId w:val="10"/>
   </w:num>
   <w:num w:numId="4">
     <w:abstractNumId w:val="1"/>
@@ -3400,19 +4485,22 @@
     <w:abstractNumId w:val="0"/>
   </w:num>
   <w:num w:numId="6">
-    <w:abstractNumId w:val="4"/>
+    <w:abstractNumId w:val="5"/>
   </w:num>
   <w:num w:numId="7">
-    <w:abstractNumId w:val="3"/>
+    <w:abstractNumId w:val="4"/>
   </w:num>
   <w:num w:numId="8">
     <w:abstractNumId w:val="2"/>
   </w:num>
   <w:num w:numId="9">
-    <w:abstractNumId w:val="8"/>
+    <w:abstractNumId w:val="9"/>
   </w:num>
   <w:num w:numId="10">
-    <w:abstractNumId w:val="5"/>
+    <w:abstractNumId w:val="6"/>
+  </w:num>
+  <w:num w:numId="11">
+    <w:abstractNumId w:val="3"/>
   </w:num>
 </w:numbering>
 </file>

</xml_diff>